<commit_message>
a little bit updated
</commit_message>
<xml_diff>
--- a/Group Report/group_report.docx
+++ b/Group Report/group_report.docx
@@ -6,8 +6,9 @@
       <w:pPr>
         <w:spacing w:before="9" w:line="140" w:lineRule="exact"/>
         <w:rPr>
-          <w:sz w:val="15"/>
-          <w:szCs w:val="15"/>
+          <w:rFonts w:ascii="Arial" w:hAnsi="Arial" w:cs="Arial"/>
+          <w:sz w:val="24"/>
+          <w:szCs w:val="24"/>
         </w:rPr>
       </w:pPr>
     </w:p>
@@ -1047,7 +1048,6 @@
         </w:rPr>
         <w:t xml:space="preserve">, or </w:t>
       </w:r>
-      <w:proofErr w:type="spellStart"/>
       <w:r>
         <w:rPr>
           <w:rFonts w:ascii="Calibri" w:eastAsia="Calibri" w:hAnsi="Calibri" w:cs="Calibri"/>
@@ -1057,7 +1057,6 @@
         </w:rPr>
         <w:t>colour</w:t>
       </w:r>
-      <w:proofErr w:type="spellEnd"/>
       <w:r>
         <w:rPr>
           <w:rFonts w:ascii="Calibri" w:eastAsia="Calibri" w:hAnsi="Calibri" w:cs="Calibri"/>
@@ -1138,23 +1137,7 @@
           <w:sz w:val="22"/>
           <w:szCs w:val="22"/>
         </w:rPr>
-        <w:t>for the group project. Do not see this as a target</w:t>
-      </w:r>
-      <w:r>
-        <w:rPr>
-          <w:rFonts w:ascii="Calibri" w:eastAsia="Calibri" w:hAnsi="Calibri" w:cs="Calibri"/>
-          <w:sz w:val="22"/>
-          <w:szCs w:val="22"/>
-        </w:rPr>
-        <w:t>, but rather a limit to the number of words we expect a project to have. All words in the main body, excluding words in figures and tables, will count to your word count. If you think you will go over the limit (10 pages), you should consider what can be r</w:t>
-      </w:r>
-      <w:r>
-        <w:rPr>
-          <w:rFonts w:ascii="Calibri" w:eastAsia="Calibri" w:hAnsi="Calibri" w:cs="Calibri"/>
-          <w:sz w:val="22"/>
-          <w:szCs w:val="22"/>
-        </w:rPr>
-        <w:t>emoved from the main body and placed in an appendix.</w:t>
+        <w:t>for the group project. Do not see this as a target, but rather a limit to the number of words we expect a project to have. All words in the main body, excluding words in figures and tables, will count to your word count. If you think you will go over the limit (10 pages), you should consider what can be removed from the main body and placed in an appendix.</w:t>
       </w:r>
     </w:p>
     <w:p>
@@ -1523,17 +1506,74 @@
         <w:jc w:val="center"/>
         <w:rPr>
           <w:rFonts w:ascii="Calibri" w:eastAsia="Calibri" w:hAnsi="Calibri" w:cs="Calibri"/>
-          <w:sz w:val="36"/>
-          <w:szCs w:val="36"/>
-        </w:rPr>
-      </w:pPr>
-      <w:r>
-        <w:rPr>
-          <w:rFonts w:ascii="Calibri" w:eastAsia="Calibri" w:hAnsi="Calibri" w:cs="Calibri"/>
-          <w:sz w:val="36"/>
-          <w:szCs w:val="36"/>
-        </w:rPr>
-        <w:t>Your Name</w:t>
+          <w:sz w:val="28"/>
+          <w:szCs w:val="28"/>
+        </w:rPr>
+      </w:pPr>
+      <w:r>
+        <w:rPr>
+          <w:rFonts w:ascii="Calibri" w:eastAsia="Calibri" w:hAnsi="Calibri" w:cs="Calibri"/>
+          <w:sz w:val="28"/>
+          <w:szCs w:val="28"/>
+        </w:rPr>
+        <w:t>Tony</w:t>
+      </w:r>
+    </w:p>
+    <w:p>
+      <w:pPr>
+        <w:ind w:left="3514" w:right="3659"/>
+        <w:jc w:val="center"/>
+        <w:rPr>
+          <w:rFonts w:ascii="Calibri" w:eastAsia="Calibri" w:hAnsi="Calibri" w:cs="Calibri"/>
+          <w:sz w:val="28"/>
+          <w:szCs w:val="28"/>
+        </w:rPr>
+      </w:pPr>
+      <w:r>
+        <w:rPr>
+          <w:rFonts w:ascii="Calibri" w:eastAsia="Calibri" w:hAnsi="Calibri" w:cs="Calibri"/>
+          <w:sz w:val="28"/>
+          <w:szCs w:val="28"/>
+        </w:rPr>
+        <w:t>Barbara</w:t>
+      </w:r>
+    </w:p>
+    <w:p>
+      <w:pPr>
+        <w:ind w:left="3514" w:right="3659"/>
+        <w:jc w:val="center"/>
+        <w:rPr>
+          <w:rFonts w:ascii="Calibri" w:eastAsia="Calibri" w:hAnsi="Calibri" w:cs="Calibri"/>
+          <w:sz w:val="28"/>
+          <w:szCs w:val="28"/>
+        </w:rPr>
+      </w:pPr>
+      <w:r>
+        <w:rPr>
+          <w:rFonts w:ascii="Calibri" w:eastAsia="Calibri" w:hAnsi="Calibri" w:cs="Calibri"/>
+          <w:sz w:val="28"/>
+          <w:szCs w:val="28"/>
+        </w:rPr>
+        <w:t>Abanoub</w:t>
+      </w:r>
+    </w:p>
+    <w:p>
+      <w:pPr>
+        <w:ind w:left="3514" w:right="3659"/>
+        <w:jc w:val="center"/>
+        <w:rPr>
+          <w:rFonts w:ascii="Calibri" w:eastAsia="Calibri" w:hAnsi="Calibri" w:cs="Calibri"/>
+          <w:sz w:val="28"/>
+          <w:szCs w:val="28"/>
+        </w:rPr>
+      </w:pPr>
+      <w:r>
+        <w:rPr>
+          <w:rFonts w:ascii="Calibri" w:eastAsia="Calibri" w:hAnsi="Calibri" w:cs="Calibri"/>
+          <w:sz w:val="28"/>
+          <w:szCs w:val="28"/>
+        </w:rPr>
+        <w:t>Waris</w:t>
       </w:r>
     </w:p>
     <w:p>
@@ -1970,10 +2010,12 @@
           <w:sz w:val="24"/>
           <w:szCs w:val="24"/>
         </w:rPr>
-        <w:t xml:space="preserve">How many of the </w:t>
-      </w:r>
-      <w:proofErr w:type="gramStart"/>
-      <w:r>
+        <w:t>How many of the criteria’s did we meet?</w:t>
+      </w:r>
+    </w:p>
+    <w:p>
+      <w:pPr>
+        <w:spacing w:line="360" w:lineRule="auto"/>
         <w:rPr>
           <w:rFonts w:ascii="Arial" w:eastAsia="Calibri" w:hAnsi="Arial" w:cs="Arial"/>
           <w:b/>
@@ -1981,10 +2023,11 @@
           <w:sz w:val="24"/>
           <w:szCs w:val="24"/>
         </w:rPr>
-        <w:t>criteria’s</w:t>
-      </w:r>
-      <w:proofErr w:type="gramEnd"/>
-      <w:r>
+      </w:pPr>
+    </w:p>
+    <w:p>
+      <w:pPr>
+        <w:spacing w:line="360" w:lineRule="auto"/>
         <w:rPr>
           <w:rFonts w:ascii="Arial" w:eastAsia="Calibri" w:hAnsi="Arial" w:cs="Arial"/>
           <w:b/>
@@ -1992,12 +2035,8 @@
           <w:sz w:val="24"/>
           <w:szCs w:val="24"/>
         </w:rPr>
-        <w:t xml:space="preserve"> did we meet?</w:t>
-      </w:r>
-    </w:p>
-    <w:p>
-      <w:pPr>
-        <w:spacing w:line="360" w:lineRule="auto"/>
+      </w:pPr>
+      <w:r>
         <w:rPr>
           <w:rFonts w:ascii="Arial" w:eastAsia="Calibri" w:hAnsi="Arial" w:cs="Arial"/>
           <w:b/>
@@ -2005,11 +2044,12 @@
           <w:sz w:val="24"/>
           <w:szCs w:val="24"/>
         </w:rPr>
-      </w:pPr>
-    </w:p>
-    <w:p>
-      <w:pPr>
-        <w:spacing w:line="360" w:lineRule="auto"/>
+        <w:t>What was the most important criteria to meet?</w:t>
+      </w:r>
+    </w:p>
+    <w:p>
+      <w:pPr>
+        <w:spacing w:line="200" w:lineRule="exact"/>
         <w:rPr>
           <w:rFonts w:ascii="Arial" w:eastAsia="Calibri" w:hAnsi="Arial" w:cs="Arial"/>
           <w:b/>
@@ -2018,7 +2058,10 @@
           <w:szCs w:val="24"/>
         </w:rPr>
       </w:pPr>
-      <w:r>
+    </w:p>
+    <w:p>
+      <w:pPr>
+        <w:spacing w:line="200" w:lineRule="exact"/>
         <w:rPr>
           <w:rFonts w:ascii="Arial" w:eastAsia="Calibri" w:hAnsi="Arial" w:cs="Arial"/>
           <w:b/>
@@ -2026,31 +2069,6 @@
           <w:sz w:val="24"/>
           <w:szCs w:val="24"/>
         </w:rPr>
-        <w:t>What was the most important criteria to meet?</w:t>
-      </w:r>
-    </w:p>
-    <w:p>
-      <w:pPr>
-        <w:spacing w:line="200" w:lineRule="exact"/>
-        <w:rPr>
-          <w:rFonts w:ascii="Arial" w:eastAsia="Calibri" w:hAnsi="Arial" w:cs="Arial"/>
-          <w:b/>
-          <w:bCs/>
-          <w:sz w:val="24"/>
-          <w:szCs w:val="24"/>
-        </w:rPr>
-      </w:pPr>
-    </w:p>
-    <w:p>
-      <w:pPr>
-        <w:spacing w:line="200" w:lineRule="exact"/>
-        <w:rPr>
-          <w:rFonts w:ascii="Arial" w:eastAsia="Calibri" w:hAnsi="Arial" w:cs="Arial"/>
-          <w:b/>
-          <w:bCs/>
-          <w:sz w:val="24"/>
-          <w:szCs w:val="24"/>
-        </w:rPr>
       </w:pPr>
     </w:p>
     <w:p>
@@ -2336,87 +2354,41 @@
           <w:sz w:val="24"/>
           <w:szCs w:val="24"/>
         </w:rPr>
-        <w:t>I hereby certify that this report constitutes my own work, that where the language of</w:t>
-      </w:r>
-      <w:r>
+        <w:t>I hereby certify that this report constitutes my own work, that where the language of others is used, quotation marks so indicate, and that appropriate credit is given where I have used the language, ideas, expressions, or writings of others.</w:t>
+      </w:r>
+    </w:p>
+    <w:p>
+      <w:pPr>
+        <w:spacing w:before="1" w:line="120" w:lineRule="exact"/>
+        <w:rPr>
+          <w:sz w:val="12"/>
+          <w:szCs w:val="12"/>
+        </w:rPr>
+      </w:pPr>
+    </w:p>
+    <w:p>
+      <w:pPr>
+        <w:spacing w:line="200" w:lineRule="exact"/>
+      </w:pPr>
+    </w:p>
+    <w:p>
+      <w:pPr>
+        <w:spacing w:line="255" w:lineRule="auto"/>
+        <w:ind w:left="100" w:right="1204"/>
         <w:rPr>
           <w:rFonts w:ascii="Calibri" w:eastAsia="Calibri" w:hAnsi="Calibri" w:cs="Calibri"/>
           <w:sz w:val="24"/>
           <w:szCs w:val="24"/>
         </w:rPr>
-        <w:t xml:space="preserve"> others is used, quotation marks so indicate, and that appropriate credit is given where I have used the language, ideas, expressions, or writings of others.</w:t>
-      </w:r>
-    </w:p>
-    <w:p>
-      <w:pPr>
-        <w:spacing w:before="1" w:line="120" w:lineRule="exact"/>
-        <w:rPr>
-          <w:sz w:val="12"/>
-          <w:szCs w:val="12"/>
-        </w:rPr>
-      </w:pPr>
-    </w:p>
-    <w:p>
-      <w:pPr>
-        <w:spacing w:line="200" w:lineRule="exact"/>
-      </w:pPr>
-    </w:p>
-    <w:p>
-      <w:pPr>
-        <w:spacing w:line="255" w:lineRule="auto"/>
-        <w:ind w:left="100" w:right="1204"/>
+      </w:pPr>
+      <w:r>
         <w:rPr>
           <w:rFonts w:ascii="Calibri" w:eastAsia="Calibri" w:hAnsi="Calibri" w:cs="Calibri"/>
           <w:sz w:val="24"/>
           <w:szCs w:val="24"/>
         </w:rPr>
-      </w:pPr>
-      <w:r>
-        <w:rPr>
-          <w:rFonts w:ascii="Calibri" w:eastAsia="Calibri" w:hAnsi="Calibri" w:cs="Calibri"/>
-          <w:sz w:val="24"/>
-          <w:szCs w:val="24"/>
-        </w:rPr>
-        <w:t>I declare that this report describes the original work that has not been previously presented fo</w:t>
-      </w:r>
-      <w:r>
-        <w:rPr>
-          <w:rFonts w:ascii="Calibri" w:eastAsia="Calibri" w:hAnsi="Calibri" w:cs="Calibri"/>
-          <w:sz w:val="24"/>
-          <w:szCs w:val="24"/>
-        </w:rPr>
-        <w:t>r the award of any other degree of any other institution.</w:t>
-      </w:r>
-    </w:p>
-    <w:p>
-      <w:pPr>
-        <w:spacing w:line="200" w:lineRule="exact"/>
-      </w:pPr>
-    </w:p>
-    <w:p>
-      <w:pPr>
-        <w:spacing w:line="200" w:lineRule="exact"/>
-      </w:pPr>
-    </w:p>
-    <w:p>
-      <w:pPr>
-        <w:spacing w:line="200" w:lineRule="exact"/>
-      </w:pPr>
-    </w:p>
-    <w:p>
-      <w:pPr>
-        <w:spacing w:line="200" w:lineRule="exact"/>
-      </w:pPr>
-    </w:p>
-    <w:p>
-      <w:pPr>
-        <w:spacing w:line="200" w:lineRule="exact"/>
-      </w:pPr>
-    </w:p>
-    <w:p>
-      <w:pPr>
-        <w:spacing w:line="200" w:lineRule="exact"/>
-      </w:pPr>
+        <w:t>I declare that this report describes the original work that has not been previously presented for the award of any other degree of any other institution.</w:t>
+      </w:r>
     </w:p>
     <w:p>
       <w:pPr>
@@ -2457,45 +2429,12 @@
       <w:pPr>
         <w:spacing w:before="14"/>
         <w:ind w:left="100"/>
-        <w:rPr>
-          <w:rFonts w:ascii="Calibri" w:eastAsia="Calibri" w:hAnsi="Calibri" w:cs="Calibri"/>
-          <w:sz w:val="24"/>
-          <w:szCs w:val="24"/>
-        </w:rPr>
-      </w:pPr>
-      <w:r>
         <w:rPr>
           <w:rFonts w:ascii="Calibri" w:eastAsia="Calibri" w:hAnsi="Calibri" w:cs="Calibri"/>
           <w:b/>
           <w:sz w:val="24"/>
           <w:szCs w:val="24"/>
         </w:rPr>
-        <w:t>Enter your name here</w:t>
-      </w:r>
-    </w:p>
-    <w:p>
-      <w:pPr>
-        <w:spacing w:before="7" w:line="100" w:lineRule="exact"/>
-        <w:rPr>
-          <w:sz w:val="11"/>
-          <w:szCs w:val="11"/>
-        </w:rPr>
-      </w:pPr>
-    </w:p>
-    <w:p>
-      <w:pPr>
-        <w:spacing w:line="200" w:lineRule="exact"/>
-      </w:pPr>
-    </w:p>
-    <w:p>
-      <w:pPr>
-        <w:spacing w:line="280" w:lineRule="exact"/>
-        <w:ind w:left="100"/>
-        <w:rPr>
-          <w:rFonts w:ascii="Calibri" w:eastAsia="Calibri" w:hAnsi="Calibri" w:cs="Calibri"/>
-          <w:sz w:val="24"/>
-          <w:szCs w:val="24"/>
-        </w:rPr>
       </w:pPr>
       <w:r>
         <w:rPr>
@@ -2504,14 +2443,98 @@
           <w:sz w:val="24"/>
           <w:szCs w:val="24"/>
         </w:rPr>
-        <w:t xml:space="preserve">Date: </w:t>
-      </w:r>
-      <w:r>
-        <w:rPr>
-          <w:rFonts w:ascii="Calibri" w:eastAsia="Calibri" w:hAnsi="Calibri" w:cs="Calibri"/>
+        <w:t>Enter your name here</w:t>
+      </w:r>
+    </w:p>
+    <w:p>
+      <w:pPr>
+        <w:spacing w:before="14"/>
+        <w:ind w:left="100"/>
+        <w:rPr>
+          <w:rFonts w:ascii="Calibri" w:eastAsia="Calibri" w:hAnsi="Calibri" w:cs="Calibri"/>
+          <w:bCs/>
           <w:sz w:val="24"/>
           <w:szCs w:val="24"/>
         </w:rPr>
+      </w:pPr>
+      <w:r>
+        <w:rPr>
+          <w:rFonts w:ascii="Calibri" w:eastAsia="Calibri" w:hAnsi="Calibri" w:cs="Calibri"/>
+          <w:bCs/>
+          <w:sz w:val="24"/>
+          <w:szCs w:val="24"/>
+        </w:rPr>
+        <w:t>Tony,</w:t>
+      </w:r>
+      <w:r>
+        <w:rPr>
+          <w:rFonts w:ascii="Calibri" w:eastAsia="Calibri" w:hAnsi="Calibri" w:cs="Calibri"/>
+          <w:bCs/>
+          <w:sz w:val="24"/>
+          <w:szCs w:val="24"/>
+        </w:rPr>
+        <w:t xml:space="preserve"> YIT19488399</w:t>
+      </w:r>
+    </w:p>
+    <w:p>
+      <w:pPr>
+        <w:spacing w:before="7" w:line="100" w:lineRule="exact"/>
+        <w:rPr>
+          <w:sz w:val="11"/>
+          <w:szCs w:val="11"/>
+        </w:rPr>
+      </w:pPr>
+    </w:p>
+    <w:p>
+      <w:pPr>
+        <w:spacing w:line="200" w:lineRule="exact"/>
+      </w:pPr>
+    </w:p>
+    <w:p>
+      <w:pPr>
+        <w:spacing w:line="200" w:lineRule="exact"/>
+      </w:pPr>
+    </w:p>
+    <w:p>
+      <w:pPr>
+        <w:spacing w:line="200" w:lineRule="exact"/>
+      </w:pPr>
+    </w:p>
+    <w:p>
+      <w:pPr>
+        <w:spacing w:line="200" w:lineRule="exact"/>
+      </w:pPr>
+    </w:p>
+    <w:p>
+      <w:pPr>
+        <w:spacing w:line="200" w:lineRule="exact"/>
+      </w:pPr>
+    </w:p>
+    <w:p>
+      <w:pPr>
+        <w:spacing w:line="280" w:lineRule="exact"/>
+        <w:ind w:left="100"/>
+        <w:rPr>
+          <w:rFonts w:ascii="Calibri" w:eastAsia="Calibri" w:hAnsi="Calibri" w:cs="Calibri"/>
+          <w:sz w:val="24"/>
+          <w:szCs w:val="24"/>
+        </w:rPr>
+      </w:pPr>
+      <w:r>
+        <w:rPr>
+          <w:rFonts w:ascii="Calibri" w:eastAsia="Calibri" w:hAnsi="Calibri" w:cs="Calibri"/>
+          <w:b/>
+          <w:sz w:val="24"/>
+          <w:szCs w:val="24"/>
+        </w:rPr>
+        <w:t xml:space="preserve">Date: </w:t>
+      </w:r>
+      <w:r>
+        <w:rPr>
+          <w:rFonts w:ascii="Calibri" w:eastAsia="Calibri" w:hAnsi="Calibri" w:cs="Calibri"/>
+          <w:sz w:val="24"/>
+          <w:szCs w:val="24"/>
+        </w:rPr>
         <w:t>Enter the date here</w:t>
       </w:r>
     </w:p>
@@ -2526,13 +2549,35 @@
     </w:p>
     <w:p>
       <w:pPr>
+        <w:spacing w:line="160" w:lineRule="exact"/>
+        <w:rPr>
+          <w:sz w:val="17"/>
+          <w:szCs w:val="17"/>
+        </w:rPr>
+      </w:pPr>
+    </w:p>
+    <w:p>
+      <w:pPr>
         <w:spacing w:line="200" w:lineRule="exact"/>
       </w:pPr>
     </w:p>
     <w:p>
       <w:pPr>
         <w:spacing w:line="200" w:lineRule="exact"/>
-      </w:pPr>
+        <w:rPr>
+          <w:rFonts w:ascii="Arial" w:hAnsi="Arial" w:cs="Arial"/>
+          <w:sz w:val="22"/>
+          <w:szCs w:val="22"/>
+        </w:rPr>
+      </w:pPr>
+      <w:r>
+        <w:rPr>
+          <w:rFonts w:ascii="Arial" w:hAnsi="Arial" w:cs="Arial"/>
+          <w:sz w:val="22"/>
+          <w:szCs w:val="22"/>
+        </w:rPr>
+        <w:t>19 March 2022</w:t>
+      </w:r>
     </w:p>
     <w:p>
       <w:pPr>
@@ -2572,6 +2617,121 @@
       <w:r>
         <w:rPr>
           <w:rFonts w:ascii="Calibri" w:eastAsia="Calibri" w:hAnsi="Calibri" w:cs="Calibri"/>
+          <w:noProof/>
+          <w:sz w:val="24"/>
+          <w:szCs w:val="24"/>
+        </w:rPr>
+        <mc:AlternateContent>
+          <mc:Choice Requires="wpi">
+            <w:drawing>
+              <wp:anchor distT="0" distB="0" distL="114300" distR="114300" simplePos="0" relativeHeight="251663360" behindDoc="0" locked="0" layoutInCell="1" allowOverlap="1" wp14:anchorId="3BBF3379" wp14:editId="6B4C74E2">
+                <wp:simplePos x="0" y="0"/>
+                <wp:positionH relativeFrom="column">
+                  <wp:posOffset>324444</wp:posOffset>
+                </wp:positionH>
+                <wp:positionV relativeFrom="paragraph">
+                  <wp:posOffset>1100326</wp:posOffset>
+                </wp:positionV>
+                <wp:extent cx="960120" cy="275040"/>
+                <wp:effectExtent l="57150" t="57150" r="49530" b="48895"/>
+                <wp:wrapNone/>
+                <wp:docPr id="8" name="Ink 8"/>
+                <wp:cNvGraphicFramePr/>
+                <a:graphic xmlns:a="http://schemas.openxmlformats.org/drawingml/2006/main">
+                  <a:graphicData uri="http://schemas.microsoft.com/office/word/2010/wordprocessingInk">
+                    <w14:contentPart bwMode="auto" r:id="rId8">
+                      <w14:nvContentPartPr>
+                        <w14:cNvContentPartPr/>
+                      </w14:nvContentPartPr>
+                      <w14:xfrm>
+                        <a:off x="0" y="0"/>
+                        <a:ext cx="960120" cy="275040"/>
+                      </w14:xfrm>
+                    </w14:contentPart>
+                  </a:graphicData>
+                </a:graphic>
+              </wp:anchor>
+            </w:drawing>
+          </mc:Choice>
+          <mc:Fallback>
+            <w:pict>
+              <v:shapetype w14:anchorId="426C88C3" id="_x0000_t75" coordsize="21600,21600" o:spt="75" o:preferrelative="t" path="m@4@5l@4@11@9@11@9@5xe" filled="f" stroked="f">
+                <v:stroke joinstyle="miter"/>
+                <v:formulas>
+                  <v:f eqn="if lineDrawn pixelLineWidth 0"/>
+                  <v:f eqn="sum @0 1 0"/>
+                  <v:f eqn="sum 0 0 @1"/>
+                  <v:f eqn="prod @2 1 2"/>
+                  <v:f eqn="prod @3 21600 pixelWidth"/>
+                  <v:f eqn="prod @3 21600 pixelHeight"/>
+                  <v:f eqn="sum @0 0 1"/>
+                  <v:f eqn="prod @6 1 2"/>
+                  <v:f eqn="prod @7 21600 pixelWidth"/>
+                  <v:f eqn="sum @8 21600 0"/>
+                  <v:f eqn="prod @7 21600 pixelHeight"/>
+                  <v:f eqn="sum @10 21600 0"/>
+                </v:formulas>
+                <v:path o:extrusionok="f" gradientshapeok="t" o:connecttype="rect"/>
+                <o:lock v:ext="edit" aspectratio="t"/>
+              </v:shapetype>
+              <v:shape id="Ink 8" o:spid="_x0000_s1026" type="#_x0000_t75" style="position:absolute;margin-left:24.85pt;margin-top:85.95pt;width:77pt;height:23.05pt;z-index:251663360;visibility:visible;mso-wrap-style:square;mso-wrap-distance-left:9pt;mso-wrap-distance-top:0;mso-wrap-distance-right:9pt;mso-wrap-distance-bottom:0;mso-position-horizontal:absolute;mso-position-horizontal-relative:text;mso-position-vertical:absolute;mso-position-vertical-relative:text" o:gfxdata="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">
+                <v:imagedata r:id="rId9" o:title=""/>
+              </v:shape>
+            </w:pict>
+          </mc:Fallback>
+        </mc:AlternateContent>
+      </w:r>
+      <w:r>
+        <w:rPr>
+          <w:rFonts w:ascii="Calibri" w:eastAsia="Calibri" w:hAnsi="Calibri" w:cs="Calibri"/>
+          <w:noProof/>
+          <w:sz w:val="24"/>
+          <w:szCs w:val="24"/>
+        </w:rPr>
+        <mc:AlternateContent>
+          <mc:Choice Requires="wpi">
+            <w:drawing>
+              <wp:anchor distT="0" distB="0" distL="114300" distR="114300" simplePos="0" relativeHeight="251662336" behindDoc="0" locked="0" layoutInCell="1" allowOverlap="1" wp14:anchorId="05810E39" wp14:editId="4324AB54">
+                <wp:simplePos x="0" y="0"/>
+                <wp:positionH relativeFrom="column">
+                  <wp:posOffset>193675</wp:posOffset>
+                </wp:positionH>
+                <wp:positionV relativeFrom="paragraph">
+                  <wp:posOffset>721360</wp:posOffset>
+                </wp:positionV>
+                <wp:extent cx="955240" cy="657575"/>
+                <wp:effectExtent l="57150" t="57150" r="54610" b="47625"/>
+                <wp:wrapNone/>
+                <wp:docPr id="4" name="Ink 4"/>
+                <wp:cNvGraphicFramePr/>
+                <a:graphic xmlns:a="http://schemas.openxmlformats.org/drawingml/2006/main">
+                  <a:graphicData uri="http://schemas.microsoft.com/office/word/2010/wordprocessingInk">
+                    <w14:contentPart bwMode="auto" r:id="rId10">
+                      <w14:nvContentPartPr>
+                        <w14:cNvContentPartPr/>
+                      </w14:nvContentPartPr>
+                      <w14:xfrm>
+                        <a:off x="0" y="0"/>
+                        <a:ext cx="955240" cy="657575"/>
+                      </w14:xfrm>
+                    </w14:contentPart>
+                  </a:graphicData>
+                </a:graphic>
+              </wp:anchor>
+            </w:drawing>
+          </mc:Choice>
+          <mc:Fallback>
+            <w:pict>
+              <v:shape w14:anchorId="46332B29" id="Ink 4" o:spid="_x0000_s1026" type="#_x0000_t75" style="position:absolute;margin-left:14.55pt;margin-top:56.1pt;width:76.6pt;height:53.2pt;z-index:251662336;visibility:visible;mso-wrap-style:square;mso-wrap-distance-left:9pt;mso-wrap-distance-top:0;mso-wrap-distance-right:9pt;mso-wrap-distance-bottom:0;mso-position-horizontal:absolute;mso-position-horizontal-relative:text;mso-position-vertical:absolute;mso-position-vertical-relative:text" o:gfxdata="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">
+                <v:imagedata r:id="rId11" o:title=""/>
+              </v:shape>
+            </w:pict>
+          </mc:Fallback>
+        </mc:AlternateContent>
+      </w:r>
+      <w:r>
+        <w:rPr>
+          <w:rFonts w:ascii="Calibri" w:eastAsia="Calibri" w:hAnsi="Calibri" w:cs="Calibri"/>
           <w:sz w:val="24"/>
           <w:szCs w:val="24"/>
         </w:rPr>
@@ -2644,33 +2804,33 @@
           <w:sz w:val="24"/>
           <w:szCs w:val="24"/>
         </w:rPr>
-        <w:t xml:space="preserve">What Is </w:t>
-      </w:r>
-      <w:proofErr w:type="gramStart"/>
-      <w:r>
+        <w:t>What Is The Acknowledgments Section?</w:t>
+      </w:r>
+    </w:p>
+    <w:p>
+      <w:pPr>
+        <w:spacing w:before="1" w:line="360" w:lineRule="auto"/>
         <w:rPr>
           <w:sz w:val="24"/>
           <w:szCs w:val="24"/>
         </w:rPr>
-        <w:t>The</w:t>
-      </w:r>
-      <w:proofErr w:type="gramEnd"/>
-      <w:r>
+      </w:pPr>
+    </w:p>
+    <w:p>
+      <w:pPr>
+        <w:spacing w:before="1" w:line="360" w:lineRule="auto"/>
         <w:rPr>
           <w:sz w:val="24"/>
           <w:szCs w:val="24"/>
         </w:rPr>
-        <w:t xml:space="preserve"> Acknowledgments Section?</w:t>
-      </w:r>
-    </w:p>
-    <w:p>
-      <w:pPr>
-        <w:spacing w:before="1" w:line="360" w:lineRule="auto"/>
+      </w:pPr>
+      <w:r>
         <w:rPr>
           <w:sz w:val="24"/>
           <w:szCs w:val="24"/>
         </w:rPr>
-      </w:pPr>
+        <w:t>The Acknowledgments section is where you recognize and thank everyone who helped you with your work. It’s a way to display your appreciation to them in a public and permanent forum.</w:t>
+      </w:r>
     </w:p>
     <w:p>
       <w:pPr>
@@ -2680,65 +2840,21 @@
           <w:szCs w:val="24"/>
         </w:rPr>
       </w:pPr>
-      <w:r>
+    </w:p>
+    <w:p>
+      <w:pPr>
+        <w:spacing w:before="1" w:line="360" w:lineRule="auto"/>
         <w:rPr>
           <w:sz w:val="24"/>
           <w:szCs w:val="24"/>
         </w:rPr>
-        <w:t xml:space="preserve">The Acknowledgments section is where you recognize and thank everyone who helped you with your </w:t>
-      </w:r>
+      </w:pPr>
       <w:r>
         <w:rPr>
           <w:sz w:val="24"/>
           <w:szCs w:val="24"/>
         </w:rPr>
-        <w:t>work</w:t>
-      </w:r>
-      <w:r>
-        <w:rPr>
-          <w:sz w:val="24"/>
-          <w:szCs w:val="24"/>
-        </w:rPr>
-        <w:t>. It’s a way to display your appreciation to them in a public and permanent forum.</w:t>
-      </w:r>
-    </w:p>
-    <w:p>
-      <w:pPr>
-        <w:spacing w:before="1" w:line="360" w:lineRule="auto"/>
-        <w:rPr>
-          <w:sz w:val="24"/>
-          <w:szCs w:val="24"/>
-        </w:rPr>
-      </w:pPr>
-    </w:p>
-    <w:p>
-      <w:pPr>
-        <w:spacing w:before="1" w:line="360" w:lineRule="auto"/>
-        <w:rPr>
-          <w:sz w:val="24"/>
-          <w:szCs w:val="24"/>
-        </w:rPr>
-      </w:pPr>
-      <w:r>
-        <w:rPr>
-          <w:sz w:val="24"/>
-          <w:szCs w:val="24"/>
-        </w:rPr>
-        <w:t xml:space="preserve">Who Should You Thank </w:t>
-      </w:r>
-      <w:r>
-        <w:rPr>
-          <w:sz w:val="24"/>
-          <w:szCs w:val="24"/>
-        </w:rPr>
-        <w:t>in</w:t>
-      </w:r>
-      <w:r>
-        <w:rPr>
-          <w:sz w:val="24"/>
-          <w:szCs w:val="24"/>
-        </w:rPr>
-        <w:t xml:space="preserve"> The Acknowledgments?</w:t>
+        <w:t>Who Should You Thank in The Acknowledgments?</w:t>
       </w:r>
     </w:p>
     <w:p>
@@ -3028,31 +3144,7 @@
           <w:sz w:val="22"/>
           <w:szCs w:val="22"/>
         </w:rPr>
-        <w:t>..................................................................................................................................vii Research Question or Problem that will be Addressed ....................................................................vi</w:t>
-      </w:r>
-      <w:r>
-        <w:rPr>
-          <w:rFonts w:ascii="Calibri" w:eastAsia="Calibri" w:hAnsi="Calibri" w:cs="Calibri"/>
-          <w:sz w:val="22"/>
-          <w:szCs w:val="22"/>
-        </w:rPr>
-        <w:t>i Aims ..................................................................................................................................................vii Objectives ........................................................................................</w:t>
-      </w:r>
-      <w:r>
-        <w:rPr>
-          <w:rFonts w:ascii="Calibri" w:eastAsia="Calibri" w:hAnsi="Calibri" w:cs="Calibri"/>
-          <w:sz w:val="22"/>
-          <w:szCs w:val="22"/>
-        </w:rPr>
-        <w:t>.................................................vii Legal, Social, Ethical and Professional Considerations......................................................................vii Background ................................................................</w:t>
-      </w:r>
-      <w:r>
-        <w:rPr>
-          <w:rFonts w:ascii="Calibri" w:eastAsia="Calibri" w:hAnsi="Calibri" w:cs="Calibri"/>
-          <w:sz w:val="22"/>
-          <w:szCs w:val="22"/>
-        </w:rPr>
-        <w:t>.......................................................................vii Report overview ...............................................................................................................................vii</w:t>
+        <w:t>..................................................................................................................................vii Research Question or Problem that will be Addressed ....................................................................vii Aims ..................................................................................................................................................vii Objectives .........................................................................................................................................vii Legal, Social, Ethical and Professional Considerations......................................................................vii Background .......................................................................................................................................vii Report overview ...............................................................................................................................vii</w:t>
       </w:r>
     </w:p>
     <w:p>
@@ -3072,16 +3164,7 @@
           <w:sz w:val="22"/>
           <w:szCs w:val="22"/>
         </w:rPr>
-        <w:t>2.     Literature or Technology Re</w:t>
-      </w:r>
-      <w:r>
-        <w:rPr>
-          <w:rFonts w:ascii="Calibri" w:eastAsia="Calibri" w:hAnsi="Calibri" w:cs="Calibri"/>
-          <w:b/>
-          <w:sz w:val="22"/>
-          <w:szCs w:val="22"/>
-        </w:rPr>
-        <w:t>view</w:t>
+        <w:t>2.     Literature or Technology Review</w:t>
       </w:r>
       <w:r>
         <w:rPr>
@@ -3177,32 +3260,15 @@
           <w:szCs w:val="22"/>
         </w:rPr>
         <w:tab/>
-        <w:t>I</w:t>
-      </w:r>
-      <w:r>
-        <w:rPr>
-          <w:rFonts w:ascii="Calibri" w:eastAsia="Calibri" w:hAnsi="Calibri" w:cs="Calibri"/>
-          <w:b/>
-          <w:sz w:val="22"/>
-          <w:szCs w:val="22"/>
-        </w:rPr>
-        <w:t xml:space="preserve">mplementation or Results </w:t>
-      </w:r>
-      <w:r>
-        <w:rPr>
-          <w:rFonts w:ascii="Calibri" w:eastAsia="Calibri" w:hAnsi="Calibri" w:cs="Calibri"/>
-          <w:sz w:val="22"/>
-          <w:szCs w:val="22"/>
-        </w:rPr>
-        <w:t>............................................................................................................x Evaluation ..............................................................................................................</w:t>
-      </w:r>
-      <w:r>
-        <w:rPr>
-          <w:rFonts w:ascii="Calibri" w:eastAsia="Calibri" w:hAnsi="Calibri" w:cs="Calibri"/>
-          <w:sz w:val="22"/>
-          <w:szCs w:val="22"/>
-        </w:rPr>
-        <w:t>.............................x Related Work ......................................................................................................................................x</w:t>
+        <w:t xml:space="preserve">Implementation or Results </w:t>
+      </w:r>
+      <w:r>
+        <w:rPr>
+          <w:rFonts w:ascii="Calibri" w:eastAsia="Calibri" w:hAnsi="Calibri" w:cs="Calibri"/>
+          <w:sz w:val="22"/>
+          <w:szCs w:val="22"/>
+        </w:rPr>
+        <w:t>............................................................................................................x Evaluation ...........................................................................................................................................x Related Work ......................................................................................................................................x</w:t>
       </w:r>
     </w:p>
     <w:p>
@@ -3253,23 +3319,7 @@
           <w:sz w:val="22"/>
           <w:szCs w:val="22"/>
         </w:rPr>
-        <w:t>.............................................................</w:t>
-      </w:r>
-      <w:r>
-        <w:rPr>
-          <w:rFonts w:ascii="Calibri" w:eastAsia="Calibri" w:hAnsi="Calibri" w:cs="Calibri"/>
-          <w:sz w:val="22"/>
-          <w:szCs w:val="22"/>
-        </w:rPr>
-        <w:t>........................................................................xi Reflection...........................................................................................................................................xi Future Work..................</w:t>
-      </w:r>
-      <w:r>
-        <w:rPr>
-          <w:rFonts w:ascii="Calibri" w:eastAsia="Calibri" w:hAnsi="Calibri" w:cs="Calibri"/>
-          <w:sz w:val="22"/>
-          <w:szCs w:val="22"/>
-        </w:rPr>
-        <w:t>.....................................................................................................................xi</w:t>
+        <w:t>.....................................................................................................................................xi Reflection...........................................................................................................................................xi Future Work.......................................................................................................................................xi</w:t>
       </w:r>
     </w:p>
     <w:p>
@@ -3297,15 +3347,7 @@
           <w:sz w:val="22"/>
           <w:szCs w:val="22"/>
         </w:rPr>
-        <w:t>.......................................................................................................................</w:t>
-      </w:r>
-      <w:r>
-        <w:rPr>
-          <w:rFonts w:ascii="Calibri" w:eastAsia="Calibri" w:hAnsi="Calibri" w:cs="Calibri"/>
-          <w:sz w:val="22"/>
-          <w:szCs w:val="22"/>
-        </w:rPr>
-        <w:t>.............xii</w:t>
+        <w:t>....................................................................................................................................xii</w:t>
       </w:r>
     </w:p>
     <w:p>
@@ -4360,17 +4402,7 @@
           <w:szCs w:val="22"/>
           <w:u w:val="single" w:color="1E4E78"/>
         </w:rPr>
-        <w:t>fro</w:t>
-      </w:r>
-      <w:r>
-        <w:rPr>
-          <w:rFonts w:ascii="Calibri" w:eastAsia="Calibri" w:hAnsi="Calibri" w:cs="Calibri"/>
-          <w:color w:val="1E4E78"/>
-          <w:sz w:val="22"/>
-          <w:szCs w:val="22"/>
-          <w:u w:val="single" w:color="1E4E78"/>
-        </w:rPr>
-        <w:t>m</w:t>
+        <w:t>from</w:t>
       </w:r>
       <w:r>
         <w:rPr>
@@ -4723,16 +4755,7 @@
           <w:sz w:val="22"/>
           <w:szCs w:val="22"/>
         </w:rPr>
-        <w:t>Your project must include a description of the legal, social, ethical, and professional issues relevant to the project. All projects will have either a legal, social, ethical, or professional issue element. You must discuss these here and highlight any iss</w:t>
-      </w:r>
-      <w:r>
-        <w:rPr>
-          <w:rFonts w:ascii="Calibri" w:eastAsia="Calibri" w:hAnsi="Calibri" w:cs="Calibri"/>
-          <w:color w:val="1E4E78"/>
-          <w:sz w:val="22"/>
-          <w:szCs w:val="22"/>
-        </w:rPr>
-        <w:t>ues that had to be addressed before undertaking the project.</w:t>
+        <w:t>Your project must include a description of the legal, social, ethical, and professional issues relevant to the project. All projects will have either a legal, social, ethical, or professional issue element. You must discuss these here and highlight any issues that had to be addressed before undertaking the project.</w:t>
       </w:r>
     </w:p>
     <w:p>
@@ -4923,17 +4946,7 @@
           <w:szCs w:val="22"/>
           <w:u w:val="single" w:color="1E4E78"/>
         </w:rPr>
-        <w:t>d</w:t>
-      </w:r>
-      <w:r>
-        <w:rPr>
-          <w:rFonts w:ascii="Calibri" w:eastAsia="Calibri" w:hAnsi="Calibri" w:cs="Calibri"/>
-          <w:color w:val="1E4E78"/>
-          <w:sz w:val="22"/>
-          <w:szCs w:val="22"/>
-          <w:u w:val="single" w:color="1E4E78"/>
-        </w:rPr>
-        <w:t>eleted</w:t>
+        <w:t>deleted</w:t>
       </w:r>
       <w:r>
         <w:rPr>
@@ -5077,25 +5090,7 @@
           <w:sz w:val="22"/>
           <w:szCs w:val="22"/>
         </w:rPr>
-        <w:t>The aim of the background section is to provide the reader wit</w:t>
-      </w:r>
-      <w:r>
-        <w:rPr>
-          <w:rFonts w:ascii="Calibri" w:eastAsia="Calibri" w:hAnsi="Calibri" w:cs="Calibri"/>
-          <w:color w:val="1E4E78"/>
-          <w:sz w:val="22"/>
-          <w:szCs w:val="22"/>
-        </w:rPr>
-        <w:t>h the relevant contextual information necessary to understand your work. This section must be suitably referenced based on the reviews undertaken. There are two reviews that are likely to take place within this section -- a technology review and a literatu</w:t>
-      </w:r>
-      <w:r>
-        <w:rPr>
-          <w:rFonts w:ascii="Calibri" w:eastAsia="Calibri" w:hAnsi="Calibri" w:cs="Calibri"/>
-          <w:color w:val="1E4E78"/>
-          <w:sz w:val="22"/>
-          <w:szCs w:val="22"/>
-        </w:rPr>
-        <w:t xml:space="preserve">re review. The section concludes with a summary of the findings from the background investigation and how that </w:t>
+        <w:t xml:space="preserve">The aim of the background section is to provide the reader with the relevant contextual information necessary to understand your work. This section must be suitably referenced based on the reviews undertaken. There are two reviews that are likely to take place within this section -- a technology review and a literature review. The section concludes with a summary of the findings from the background investigation and how that </w:t>
       </w:r>
       <w:r>
         <w:rPr>
@@ -5552,16 +5547,7 @@
           <w:sz w:val="22"/>
           <w:szCs w:val="22"/>
         </w:rPr>
-        <w:t>All projects should reference some academic literature, although it is primarily research-orientated projects that will conduct a significant literature review in the background section. As with the technol</w:t>
-      </w:r>
-      <w:r>
-        <w:rPr>
-          <w:rFonts w:ascii="Calibri" w:eastAsia="Calibri" w:hAnsi="Calibri" w:cs="Calibri"/>
-          <w:color w:val="1E4E78"/>
-          <w:sz w:val="22"/>
-          <w:szCs w:val="22"/>
-        </w:rPr>
-        <w:t>ogy review, the goal here is to make it clear why the choices were made in the project. It is expected that at least the research methodology and/or evaluation approach is defined from existing sources.</w:t>
+        <w:t>All projects should reference some academic literature, although it is primarily research-orientated projects that will conduct a significant literature review in the background section. As with the technology review, the goal here is to make it clear why the choices were made in the project. It is expected that at least the research methodology and/or evaluation approach is defined from existing sources.</w:t>
       </w:r>
     </w:p>
     <w:p>
@@ -5624,36 +5610,7 @@
           <w:sz w:val="22"/>
           <w:szCs w:val="22"/>
         </w:rPr>
-        <w:t xml:space="preserve">The technology review focuses on technology that will be and could be used for the project. Typically, it is expected that you have reviewed different technology options for your project and </w:t>
-      </w:r>
-      <w:proofErr w:type="spellStart"/>
-      <w:r>
-        <w:rPr>
-          <w:rFonts w:ascii="Calibri" w:eastAsia="Calibri" w:hAnsi="Calibri" w:cs="Calibri"/>
-          <w:color w:val="1E4E78"/>
-          <w:sz w:val="22"/>
-          <w:szCs w:val="22"/>
-        </w:rPr>
-        <w:t>s</w:t>
-      </w:r>
-      <w:r>
-        <w:rPr>
-          <w:rFonts w:ascii="Calibri" w:eastAsia="Calibri" w:hAnsi="Calibri" w:cs="Calibri"/>
-          <w:color w:val="1E4E78"/>
-          <w:sz w:val="22"/>
-          <w:szCs w:val="22"/>
-        </w:rPr>
-        <w:t>ummarised</w:t>
-      </w:r>
-      <w:proofErr w:type="spellEnd"/>
-      <w:r>
-        <w:rPr>
-          <w:rFonts w:ascii="Calibri" w:eastAsia="Calibri" w:hAnsi="Calibri" w:cs="Calibri"/>
-          <w:color w:val="1E4E78"/>
-          <w:sz w:val="22"/>
-          <w:szCs w:val="22"/>
-        </w:rPr>
-        <w:t xml:space="preserve"> these options here. It should be clear why the technology choices taken were made.</w:t>
+        <w:t>The technology review focuses on technology that will be and could be used for the project. Typically, it is expected that you have reviewed different technology options for your project and summarised these options here. It should be clear why the technology choices taken were made.</w:t>
       </w:r>
     </w:p>
     <w:p>
@@ -6021,16 +5978,7 @@
           <w:sz w:val="22"/>
           <w:szCs w:val="22"/>
         </w:rPr>
-        <w:t xml:space="preserve">The aim of this section is to explain to your reader the work you are going to undertake. Depending on whether the project </w:t>
-      </w:r>
-      <w:r>
-        <w:rPr>
-          <w:rFonts w:ascii="Calibri" w:eastAsia="Calibri" w:hAnsi="Calibri" w:cs="Calibri"/>
-          <w:color w:val="1E4E78"/>
-          <w:sz w:val="22"/>
-          <w:szCs w:val="22"/>
-        </w:rPr>
-        <w:t>is more build or research-focused, this section can take one of the following forms.</w:t>
+        <w:t>The aim of this section is to explain to your reader the work you are going to undertake. Depending on whether the project is more build or research-focused, this section can take one of the following forms.</w:t>
       </w:r>
     </w:p>
     <w:p>
@@ -6088,16 +6036,7 @@
           <w:sz w:val="22"/>
           <w:szCs w:val="22"/>
         </w:rPr>
-        <w:t>If your project is a build focused project, you should provide a design for what your project will build. The nature</w:t>
-      </w:r>
-      <w:r>
-        <w:rPr>
-          <w:rFonts w:ascii="Calibri" w:eastAsia="Calibri" w:hAnsi="Calibri" w:cs="Calibri"/>
-          <w:color w:val="1E4E78"/>
-          <w:sz w:val="22"/>
-          <w:szCs w:val="22"/>
-        </w:rPr>
-        <w:t xml:space="preserve"> of this design will depend on your project, but it should provide a complete idea of what you are going to build, including the technologies to be used.</w:t>
+        <w:t>If your project is a build focused project, you should provide a design for what your project will build. The nature of this design will depend on your project, but it should provide a complete idea of what you are going to build, including the technologies to be used.</w:t>
       </w:r>
     </w:p>
     <w:p>
@@ -6155,45 +6094,7 @@
           <w:sz w:val="22"/>
           <w:szCs w:val="22"/>
         </w:rPr>
-        <w:t>If your project is research-focused, th</w:t>
-      </w:r>
-      <w:r>
-        <w:rPr>
-          <w:rFonts w:ascii="Calibri" w:eastAsia="Calibri" w:hAnsi="Calibri" w:cs="Calibri"/>
-          <w:color w:val="1E4E78"/>
-          <w:sz w:val="22"/>
-          <w:szCs w:val="22"/>
-        </w:rPr>
-        <w:t xml:space="preserve">en you need to define the </w:t>
-      </w:r>
-      <w:proofErr w:type="gramStart"/>
-      <w:r>
-        <w:rPr>
-          <w:rFonts w:ascii="Calibri" w:eastAsia="Calibri" w:hAnsi="Calibri" w:cs="Calibri"/>
-          <w:color w:val="1E4E78"/>
-          <w:sz w:val="22"/>
-          <w:szCs w:val="22"/>
-        </w:rPr>
-        <w:t>particular research</w:t>
-      </w:r>
-      <w:proofErr w:type="gramEnd"/>
-      <w:r>
-        <w:rPr>
-          <w:rFonts w:ascii="Calibri" w:eastAsia="Calibri" w:hAnsi="Calibri" w:cs="Calibri"/>
-          <w:color w:val="1E4E78"/>
-          <w:sz w:val="22"/>
-          <w:szCs w:val="22"/>
-        </w:rPr>
-        <w:t xml:space="preserve"> methodology you are using to gather and assess data. Typically, this will involve some sort of data gathering process and statistical analysis of results. However, you should also describe the tools (e.g., tech</w:t>
-      </w:r>
-      <w:r>
-        <w:rPr>
-          <w:rFonts w:ascii="Calibri" w:eastAsia="Calibri" w:hAnsi="Calibri" w:cs="Calibri"/>
-          <w:color w:val="1E4E78"/>
-          <w:sz w:val="22"/>
-          <w:szCs w:val="22"/>
-        </w:rPr>
-        <w:t>nologies)</w:t>
+        <w:t>If your project is research-focused, then you need to define the particular research methodology you are using to gather and assess data. Typically, this will involve some sort of data gathering process and statistical analysis of results. However, you should also describe the tools (e.g., technologies)</w:t>
       </w:r>
     </w:p>
     <w:p>
@@ -6267,16 +6168,7 @@
           <w:sz w:val="22"/>
           <w:szCs w:val="22"/>
         </w:rPr>
-        <w:t>Another important point in this section is to document any alternative approaches you could have taken to complete the project. For example, were there different technology choic</w:t>
-      </w:r>
-      <w:r>
-        <w:rPr>
-          <w:rFonts w:ascii="Calibri" w:eastAsia="Calibri" w:hAnsi="Calibri" w:cs="Calibri"/>
-          <w:color w:val="1E4E78"/>
-          <w:sz w:val="22"/>
-          <w:szCs w:val="22"/>
-        </w:rPr>
-        <w:t>es, design choices, or methodological choices you could have taken? You should explain why you have taken the approach you have taken rather than these alternatives.</w:t>
+        <w:t>Another important point in this section is to document any alternative approaches you could have taken to complete the project. For example, were there different technology choices, design choices, or methodological choices you could have taken? You should explain why you have taken the approach you have taken rather than these alternatives.</w:t>
       </w:r>
     </w:p>
     <w:p>
@@ -6584,17 +6476,7 @@
           <w:szCs w:val="22"/>
           <w:u w:val="single" w:color="1E4E78"/>
         </w:rPr>
-        <w:t>sub</w:t>
-      </w:r>
-      <w:r>
-        <w:rPr>
-          <w:rFonts w:ascii="Calibri" w:eastAsia="Calibri" w:hAnsi="Calibri" w:cs="Calibri"/>
-          <w:color w:val="1E4E78"/>
-          <w:sz w:val="22"/>
-          <w:szCs w:val="22"/>
-          <w:u w:val="single" w:color="1E4E78"/>
-        </w:rPr>
-        <w:t>mission)</w:t>
+        <w:t>submission)</w:t>
       </w:r>
     </w:p>
     <w:p>
@@ -6683,46 +6565,16 @@
           <w:sz w:val="22"/>
           <w:szCs w:val="22"/>
         </w:rPr>
-        <w:t>Do not just paste in line</w:t>
-      </w:r>
-      <w:r>
-        <w:rPr>
-          <w:rFonts w:ascii="Calibri" w:eastAsia="Calibri" w:hAnsi="Calibri" w:cs="Calibri"/>
-          <w:b/>
-          <w:color w:val="1E4E78"/>
-          <w:sz w:val="22"/>
-          <w:szCs w:val="22"/>
-        </w:rPr>
-        <w:t xml:space="preserve">s of code to your report and call that an implementation! Your report should feature minimum code to only discuss points. </w:t>
-      </w:r>
-      <w:r>
-        <w:rPr>
-          <w:rFonts w:ascii="Calibri" w:eastAsia="Calibri" w:hAnsi="Calibri" w:cs="Calibri"/>
-          <w:color w:val="1E4E78"/>
-          <w:sz w:val="22"/>
-          <w:szCs w:val="22"/>
-        </w:rPr>
-        <w:t xml:space="preserve">The idea for implementation is to describe how the design has </w:t>
-      </w:r>
-      <w:proofErr w:type="gramStart"/>
-      <w:r>
-        <w:rPr>
-          <w:rFonts w:ascii="Calibri" w:eastAsia="Calibri" w:hAnsi="Calibri" w:cs="Calibri"/>
-          <w:color w:val="1E4E78"/>
-          <w:sz w:val="22"/>
-          <w:szCs w:val="22"/>
-        </w:rPr>
-        <w:t>actually turned</w:t>
-      </w:r>
-      <w:proofErr w:type="gramEnd"/>
-      <w:r>
-        <w:rPr>
-          <w:rFonts w:ascii="Calibri" w:eastAsia="Calibri" w:hAnsi="Calibri" w:cs="Calibri"/>
-          <w:color w:val="1E4E78"/>
-          <w:sz w:val="22"/>
-          <w:szCs w:val="22"/>
-        </w:rPr>
-        <w:t xml:space="preserve"> out.</w:t>
+        <w:t xml:space="preserve">Do not just paste in lines of code to your report and call that an implementation! Your report should feature minimum code to only discuss points. </w:t>
+      </w:r>
+      <w:r>
+        <w:rPr>
+          <w:rFonts w:ascii="Calibri" w:eastAsia="Calibri" w:hAnsi="Calibri" w:cs="Calibri"/>
+          <w:color w:val="1E4E78"/>
+          <w:sz w:val="22"/>
+          <w:szCs w:val="22"/>
+        </w:rPr>
+        <w:t>The idea for implementation is to describe how the design has actually turned out.</w:t>
       </w:r>
     </w:p>
     <w:p>
@@ -6751,36 +6603,7 @@
           <w:sz w:val="22"/>
           <w:szCs w:val="22"/>
         </w:rPr>
-        <w:t>A research or investigative project will present t</w:t>
-      </w:r>
-      <w:r>
-        <w:rPr>
-          <w:rFonts w:ascii="Calibri" w:eastAsia="Calibri" w:hAnsi="Calibri" w:cs="Calibri"/>
-          <w:color w:val="1E4E78"/>
-          <w:sz w:val="22"/>
-          <w:szCs w:val="22"/>
-        </w:rPr>
-        <w:t xml:space="preserve">he results from performing the methodology. These results must be correctly presented, using appropriate tables, charts, and statistical tests that suit the nature of the project. Results should be </w:t>
-      </w:r>
-      <w:proofErr w:type="spellStart"/>
-      <w:r>
-        <w:rPr>
-          <w:rFonts w:ascii="Calibri" w:eastAsia="Calibri" w:hAnsi="Calibri" w:cs="Calibri"/>
-          <w:color w:val="1E4E78"/>
-          <w:sz w:val="22"/>
-          <w:szCs w:val="22"/>
-        </w:rPr>
-        <w:t>summarised</w:t>
-      </w:r>
-      <w:proofErr w:type="spellEnd"/>
-      <w:r>
-        <w:rPr>
-          <w:rFonts w:ascii="Calibri" w:eastAsia="Calibri" w:hAnsi="Calibri" w:cs="Calibri"/>
-          <w:color w:val="1E4E78"/>
-          <w:sz w:val="22"/>
-          <w:szCs w:val="22"/>
-        </w:rPr>
-        <w:t>, and any findings clearly presented.</w:t>
+        <w:t>A research or investigative project will present the results from performing the methodology. These results must be correctly presented, using appropriate tables, charts, and statistical tests that suit the nature of the project. Results should be summarised, and any findings clearly presented.</w:t>
       </w:r>
     </w:p>
     <w:p>
@@ -7111,16 +6934,7 @@
           <w:sz w:val="22"/>
           <w:szCs w:val="22"/>
         </w:rPr>
-        <w:t xml:space="preserve">The point is you must evaluate the outcome and discuss its </w:t>
-      </w:r>
-      <w:r>
-        <w:rPr>
-          <w:rFonts w:ascii="Calibri" w:eastAsia="Calibri" w:hAnsi="Calibri" w:cs="Calibri"/>
-          <w:color w:val="1E4E78"/>
-          <w:sz w:val="22"/>
-          <w:szCs w:val="22"/>
-        </w:rPr>
-        <w:t>strengths and weaknesses.</w:t>
+        <w:t>The point is you must evaluate the outcome and discuss its strengths and weaknesses.</w:t>
       </w:r>
     </w:p>
     <w:p>
@@ -7168,16 +6982,7 @@
           <w:sz w:val="22"/>
           <w:szCs w:val="22"/>
         </w:rPr>
-        <w:t>The point is you evaluate h</w:t>
-      </w:r>
-      <w:r>
-        <w:rPr>
-          <w:rFonts w:ascii="Calibri" w:eastAsia="Calibri" w:hAnsi="Calibri" w:cs="Calibri"/>
-          <w:color w:val="1E4E78"/>
-          <w:sz w:val="22"/>
-          <w:szCs w:val="22"/>
-        </w:rPr>
-        <w:t>ow well you did meet your goals.</w:t>
+        <w:t>The point is you evaluate how well you did meet your goals.</w:t>
       </w:r>
     </w:p>
     <w:p>
@@ -7498,16 +7303,7 @@
           <w:sz w:val="22"/>
           <w:szCs w:val="22"/>
         </w:rPr>
-        <w:t>Another key element of this section is evaluating your work against that of others. How good is your work when compared to other people who have undertaken similar work? It</w:t>
-      </w:r>
-      <w:r>
-        <w:rPr>
-          <w:rFonts w:ascii="Calibri" w:eastAsia="Calibri" w:hAnsi="Calibri" w:cs="Calibri"/>
-          <w:color w:val="1E4E78"/>
-          <w:sz w:val="22"/>
-          <w:szCs w:val="22"/>
-        </w:rPr>
-        <w:t xml:space="preserve"> is important to be able to understand how well you have achieved your goals in relation to others, while also considering the time limitations of the project.</w:t>
+        <w:t>Another key element of this section is evaluating your work against that of others. How good is your work when compared to other people who have undertaken similar work? It is important to be able to understand how well you have achieved your goals in relation to others, while also considering the time limitations of the project.</w:t>
       </w:r>
     </w:p>
     <w:p>
@@ -7806,47 +7602,7 @@
           <w:sz w:val="22"/>
           <w:szCs w:val="22"/>
         </w:rPr>
-        <w:t xml:space="preserve">The conclusion </w:t>
-      </w:r>
-      <w:proofErr w:type="spellStart"/>
-      <w:r>
-        <w:rPr>
-          <w:rFonts w:ascii="Calibri" w:eastAsia="Calibri" w:hAnsi="Calibri" w:cs="Calibri"/>
-          <w:color w:val="1E4E78"/>
-          <w:sz w:val="22"/>
-          <w:szCs w:val="22"/>
-        </w:rPr>
-        <w:t>summarises</w:t>
-      </w:r>
-      <w:proofErr w:type="spellEnd"/>
-      <w:r>
-        <w:rPr>
-          <w:rFonts w:ascii="Calibri" w:eastAsia="Calibri" w:hAnsi="Calibri" w:cs="Calibri"/>
-          <w:color w:val="1E4E78"/>
-          <w:sz w:val="22"/>
-          <w:szCs w:val="22"/>
-        </w:rPr>
-        <w:t xml:space="preserve"> the project. You need to highlight your key outputs and/or discoveries. There are some </w:t>
-      </w:r>
-      <w:proofErr w:type="gramStart"/>
-      <w:r>
-        <w:rPr>
-          <w:rFonts w:ascii="Calibri" w:eastAsia="Calibri" w:hAnsi="Calibri" w:cs="Calibri"/>
-          <w:color w:val="1E4E78"/>
-          <w:sz w:val="22"/>
-          <w:szCs w:val="22"/>
-        </w:rPr>
-        <w:t>particular subsections</w:t>
-      </w:r>
-      <w:proofErr w:type="gramEnd"/>
-      <w:r>
-        <w:rPr>
-          <w:rFonts w:ascii="Calibri" w:eastAsia="Calibri" w:hAnsi="Calibri" w:cs="Calibri"/>
-          <w:color w:val="1E4E78"/>
-          <w:sz w:val="22"/>
-          <w:szCs w:val="22"/>
-        </w:rPr>
-        <w:t xml:space="preserve"> that must appear in your conclusion.</w:t>
+        <w:t>The conclusion summarises the project. You need to highlight your key outputs and/or discoveries. There are some particular subsections that must appear in your conclusion.</w:t>
       </w:r>
     </w:p>
     <w:p>
@@ -8119,36 +7875,7 @@
           <w:sz w:val="22"/>
           <w:szCs w:val="22"/>
         </w:rPr>
-        <w:t xml:space="preserve">You must critically reflect on the entire project process and how well you have worked on the project. What </w:t>
-      </w:r>
-      <w:proofErr w:type="gramStart"/>
-      <w:r>
-        <w:rPr>
-          <w:rFonts w:ascii="Calibri" w:eastAsia="Calibri" w:hAnsi="Calibri" w:cs="Calibri"/>
-          <w:color w:val="1E4E78"/>
-          <w:sz w:val="22"/>
-          <w:szCs w:val="22"/>
-        </w:rPr>
-        <w:t>particular things</w:t>
-      </w:r>
-      <w:proofErr w:type="gramEnd"/>
-      <w:r>
-        <w:rPr>
-          <w:rFonts w:ascii="Calibri" w:eastAsia="Calibri" w:hAnsi="Calibri" w:cs="Calibri"/>
-          <w:color w:val="1E4E78"/>
-          <w:sz w:val="22"/>
-          <w:szCs w:val="22"/>
-        </w:rPr>
-        <w:t xml:space="preserve"> have you learned during the project? Why were you able and unable to meet project goals? What would have you done differently in h</w:t>
-      </w:r>
-      <w:r>
-        <w:rPr>
-          <w:rFonts w:ascii="Calibri" w:eastAsia="Calibri" w:hAnsi="Calibri" w:cs="Calibri"/>
-          <w:color w:val="1E4E78"/>
-          <w:sz w:val="22"/>
-          <w:szCs w:val="22"/>
-        </w:rPr>
-        <w:t>indsight?</w:t>
+        <w:t>You must critically reflect on the entire project process and how well you have worked on the project. What particular things have you learned during the project? Why were you able and unable to meet project goals? What would have you done differently in hindsight?</w:t>
       </w:r>
     </w:p>
     <w:p>
@@ -8196,36 +7923,7 @@
           <w:sz w:val="22"/>
           <w:szCs w:val="22"/>
         </w:rPr>
-        <w:t xml:space="preserve">Normally, what is called poor time management is poor </w:t>
-      </w:r>
-      <w:proofErr w:type="spellStart"/>
-      <w:r>
-        <w:rPr>
-          <w:rFonts w:ascii="Calibri" w:eastAsia="Calibri" w:hAnsi="Calibri" w:cs="Calibri"/>
-          <w:color w:val="1E4E78"/>
-          <w:sz w:val="22"/>
-          <w:szCs w:val="22"/>
-        </w:rPr>
-        <w:t>organisation</w:t>
-      </w:r>
-      <w:proofErr w:type="spellEnd"/>
-      <w:r>
-        <w:rPr>
-          <w:rFonts w:ascii="Calibri" w:eastAsia="Calibri" w:hAnsi="Calibri" w:cs="Calibri"/>
-          <w:color w:val="1E4E78"/>
-          <w:sz w:val="22"/>
-          <w:szCs w:val="22"/>
-        </w:rPr>
-        <w:t>, pla</w:t>
-      </w:r>
-      <w:r>
-        <w:rPr>
-          <w:rFonts w:ascii="Calibri" w:eastAsia="Calibri" w:hAnsi="Calibri" w:cs="Calibri"/>
-          <w:color w:val="1E4E78"/>
-          <w:sz w:val="22"/>
-          <w:szCs w:val="22"/>
-        </w:rPr>
-        <w:t>nning, and motivation. Being honest in your reflection will help you understand how you can improve these issues rather than focusing on time management issues</w:t>
+        <w:t>Normally, what is called poor time management is poor organisation, planning, and motivation. Being honest in your reflection will help you understand how you can improve these issues rather than focusing on time management issues</w:t>
       </w:r>
       <w:r>
         <w:rPr>
@@ -8555,16 +8253,7 @@
           <w:sz w:val="22"/>
           <w:szCs w:val="22"/>
         </w:rPr>
-        <w:t>You've completed a significant piece of work -- perhaps the largest piece of work you have ever done. But no project is ever 100% complete, and you will have found new ideas along the way. If someone were</w:t>
-      </w:r>
-      <w:r>
-        <w:rPr>
-          <w:rFonts w:ascii="Calibri" w:eastAsia="Calibri" w:hAnsi="Calibri" w:cs="Calibri"/>
-          <w:color w:val="1E4E78"/>
-          <w:sz w:val="22"/>
-          <w:szCs w:val="22"/>
-        </w:rPr>
-        <w:t xml:space="preserve"> to pick up your project, what avenues should be explored next?</w:t>
+        <w:t>You've completed a significant piece of work -- perhaps the largest piece of work you have ever done. But no project is ever 100% complete, and you will have found new ideas along the way. If someone were to pick up your project, what avenues should be explored next?</w:t>
       </w:r>
     </w:p>
     <w:p>
@@ -8949,18 +8638,7 @@
           <w:szCs w:val="22"/>
           <w:u w:val="single" w:color="1E4E78"/>
         </w:rPr>
-        <w:t>(ieee-dataport.org</w:t>
-      </w:r>
-      <w:proofErr w:type="gramStart"/>
-      <w:r>
-        <w:rPr>
-          <w:rFonts w:ascii="Calibri" w:eastAsia="Calibri" w:hAnsi="Calibri" w:cs="Calibri"/>
-          <w:color w:val="1E4E78"/>
-          <w:sz w:val="22"/>
-          <w:szCs w:val="22"/>
-          <w:u w:val="single" w:color="1E4E78"/>
-        </w:rPr>
-        <w:t>)</w:t>
+        <w:t>(ieee-dataport.org)</w:t>
       </w:r>
       <w:r>
         <w:rPr>
@@ -8971,7 +8649,6 @@
         </w:rPr>
         <w:t xml:space="preserve"> .</w:t>
       </w:r>
-      <w:proofErr w:type="gramEnd"/>
     </w:p>
     <w:p>
       <w:pPr>
@@ -9072,16 +8749,7 @@
           <w:sz w:val="22"/>
           <w:szCs w:val="22"/>
         </w:rPr>
-        <w:t>Many students ask how many references are required. That is like asking how long a piece of string is. Your project should have as many references a</w:t>
-      </w:r>
-      <w:r>
-        <w:rPr>
-          <w:rFonts w:ascii="Calibri" w:eastAsia="Calibri" w:hAnsi="Calibri" w:cs="Calibri"/>
-          <w:color w:val="1E4E78"/>
-          <w:sz w:val="22"/>
-          <w:szCs w:val="22"/>
-        </w:rPr>
-        <w:t>s is required for it. However, having few references indicates that no thorough investigation has occurred.</w:t>
+        <w:t>Many students ask how many references are required. That is like asking how long a piece of string is. Your project should have as many references as is required for it. However, having few references indicates that no thorough investigation has occurred.</w:t>
       </w:r>
     </w:p>
     <w:p>
@@ -9399,16 +9067,7 @@
           <w:sz w:val="22"/>
           <w:szCs w:val="22"/>
         </w:rPr>
-        <w:t>Even if you direct them to do so in your main text, appendices are considered additional information and should not be</w:t>
-      </w:r>
-      <w:r>
-        <w:rPr>
-          <w:rFonts w:ascii="Calibri" w:eastAsia="Calibri" w:hAnsi="Calibri" w:cs="Calibri"/>
-          <w:color w:val="1E4E78"/>
-          <w:sz w:val="22"/>
-          <w:szCs w:val="22"/>
-        </w:rPr>
-        <w:t xml:space="preserve"> relied upon to understand your main body of work. Refer readers to an appendix using a phrase such as </w:t>
+        <w:t xml:space="preserve">Even if you direct them to do so in your main text, appendices are considered additional information and should not be relied upon to understand your main body of work. Refer readers to an appendix using a phrase such as </w:t>
       </w:r>
       <w:r>
         <w:rPr>
@@ -9646,29 +9305,7 @@
           <w:sz w:val="22"/>
           <w:szCs w:val="22"/>
         </w:rPr>
-        <w:t xml:space="preserve">GitHub or something </w:t>
-      </w:r>
-      <w:proofErr w:type="gramStart"/>
-      <w:r>
-        <w:rPr>
-          <w:rFonts w:ascii="Calibri" w:eastAsia="Calibri" w:hAnsi="Calibri" w:cs="Calibri"/>
-          <w:b/>
-          <w:color w:val="1E4E78"/>
-          <w:sz w:val="22"/>
-          <w:szCs w:val="22"/>
-        </w:rPr>
-        <w:t>similar to</w:t>
-      </w:r>
-      <w:proofErr w:type="gramEnd"/>
-      <w:r>
-        <w:rPr>
-          <w:rFonts w:ascii="Calibri" w:eastAsia="Calibri" w:hAnsi="Calibri" w:cs="Calibri"/>
-          <w:b/>
-          <w:color w:val="1E4E78"/>
-          <w:sz w:val="22"/>
-          <w:szCs w:val="22"/>
-        </w:rPr>
-        <w:t xml:space="preserve"> do this.</w:t>
+        <w:t>GitHub or something similar to do this.</w:t>
       </w:r>
     </w:p>
     <w:p>
@@ -9697,16 +9334,7 @@
           <w:sz w:val="22"/>
           <w:szCs w:val="22"/>
         </w:rPr>
-        <w:t>Any important communicatio</w:t>
-      </w:r>
-      <w:r>
-        <w:rPr>
-          <w:rFonts w:ascii="Calibri" w:eastAsia="Calibri" w:hAnsi="Calibri" w:cs="Calibri"/>
-          <w:color w:val="1E4E78"/>
-          <w:sz w:val="22"/>
-          <w:szCs w:val="22"/>
-        </w:rPr>
-        <w:t xml:space="preserve">ns between you and external stakeholders -- </w:t>
+        <w:t xml:space="preserve">Any important communications between you and external stakeholders -- </w:t>
       </w:r>
       <w:r>
         <w:rPr>
@@ -9716,29 +9344,7 @@
           <w:sz w:val="22"/>
           <w:szCs w:val="22"/>
         </w:rPr>
-        <w:t xml:space="preserve">please ensure private data is removed and communications </w:t>
-      </w:r>
-      <w:proofErr w:type="spellStart"/>
-      <w:r>
-        <w:rPr>
-          <w:rFonts w:ascii="Calibri" w:eastAsia="Calibri" w:hAnsi="Calibri" w:cs="Calibri"/>
-          <w:b/>
-          <w:color w:val="1E4E78"/>
-          <w:sz w:val="22"/>
-          <w:szCs w:val="22"/>
-        </w:rPr>
-        <w:t>anonymised</w:t>
-      </w:r>
-      <w:proofErr w:type="spellEnd"/>
-      <w:r>
-        <w:rPr>
-          <w:rFonts w:ascii="Calibri" w:eastAsia="Calibri" w:hAnsi="Calibri" w:cs="Calibri"/>
-          <w:b/>
-          <w:color w:val="1E4E78"/>
-          <w:sz w:val="22"/>
-          <w:szCs w:val="22"/>
-        </w:rPr>
-        <w:t>.</w:t>
+        <w:t>please ensure private data is removed and communications anonymised.</w:t>
       </w:r>
     </w:p>
     <w:sectPr>
@@ -10034,8 +9640,124 @@
       </w:pPr>
     </w:lvl>
   </w:abstractNum>
+  <w:abstractNum w:abstractNumId="1" w15:restartNumberingAfterBreak="0">
+    <w:nsid w:val="722C4A37"/>
+    <w:multiLevelType w:val="hybridMultilevel"/>
+    <w:tmpl w:val="CF86D332"/>
+    <w:lvl w:ilvl="0" w:tplc="08090001">
+      <w:start w:val="1"/>
+      <w:numFmt w:val="bullet"/>
+      <w:lvlText w:val=""/>
+      <w:lvlJc w:val="left"/>
+      <w:pPr>
+        <w:ind w:left="4234" w:hanging="360"/>
+      </w:pPr>
+      <w:rPr>
+        <w:rFonts w:ascii="Symbol" w:hAnsi="Symbol" w:hint="default"/>
+      </w:rPr>
+    </w:lvl>
+    <w:lvl w:ilvl="1" w:tplc="08090003" w:tentative="1">
+      <w:start w:val="1"/>
+      <w:numFmt w:val="bullet"/>
+      <w:lvlText w:val="o"/>
+      <w:lvlJc w:val="left"/>
+      <w:pPr>
+        <w:ind w:left="4954" w:hanging="360"/>
+      </w:pPr>
+      <w:rPr>
+        <w:rFonts w:ascii="Courier New" w:hAnsi="Courier New" w:cs="Courier New" w:hint="default"/>
+      </w:rPr>
+    </w:lvl>
+    <w:lvl w:ilvl="2" w:tplc="08090005" w:tentative="1">
+      <w:start w:val="1"/>
+      <w:numFmt w:val="bullet"/>
+      <w:lvlText w:val=""/>
+      <w:lvlJc w:val="left"/>
+      <w:pPr>
+        <w:ind w:left="5674" w:hanging="360"/>
+      </w:pPr>
+      <w:rPr>
+        <w:rFonts w:ascii="Wingdings" w:hAnsi="Wingdings" w:hint="default"/>
+      </w:rPr>
+    </w:lvl>
+    <w:lvl w:ilvl="3" w:tplc="08090001" w:tentative="1">
+      <w:start w:val="1"/>
+      <w:numFmt w:val="bullet"/>
+      <w:lvlText w:val=""/>
+      <w:lvlJc w:val="left"/>
+      <w:pPr>
+        <w:ind w:left="6394" w:hanging="360"/>
+      </w:pPr>
+      <w:rPr>
+        <w:rFonts w:ascii="Symbol" w:hAnsi="Symbol" w:hint="default"/>
+      </w:rPr>
+    </w:lvl>
+    <w:lvl w:ilvl="4" w:tplc="08090003" w:tentative="1">
+      <w:start w:val="1"/>
+      <w:numFmt w:val="bullet"/>
+      <w:lvlText w:val="o"/>
+      <w:lvlJc w:val="left"/>
+      <w:pPr>
+        <w:ind w:left="7114" w:hanging="360"/>
+      </w:pPr>
+      <w:rPr>
+        <w:rFonts w:ascii="Courier New" w:hAnsi="Courier New" w:cs="Courier New" w:hint="default"/>
+      </w:rPr>
+    </w:lvl>
+    <w:lvl w:ilvl="5" w:tplc="08090005" w:tentative="1">
+      <w:start w:val="1"/>
+      <w:numFmt w:val="bullet"/>
+      <w:lvlText w:val=""/>
+      <w:lvlJc w:val="left"/>
+      <w:pPr>
+        <w:ind w:left="7834" w:hanging="360"/>
+      </w:pPr>
+      <w:rPr>
+        <w:rFonts w:ascii="Wingdings" w:hAnsi="Wingdings" w:hint="default"/>
+      </w:rPr>
+    </w:lvl>
+    <w:lvl w:ilvl="6" w:tplc="08090001" w:tentative="1">
+      <w:start w:val="1"/>
+      <w:numFmt w:val="bullet"/>
+      <w:lvlText w:val=""/>
+      <w:lvlJc w:val="left"/>
+      <w:pPr>
+        <w:ind w:left="8554" w:hanging="360"/>
+      </w:pPr>
+      <w:rPr>
+        <w:rFonts w:ascii="Symbol" w:hAnsi="Symbol" w:hint="default"/>
+      </w:rPr>
+    </w:lvl>
+    <w:lvl w:ilvl="7" w:tplc="08090003" w:tentative="1">
+      <w:start w:val="1"/>
+      <w:numFmt w:val="bullet"/>
+      <w:lvlText w:val="o"/>
+      <w:lvlJc w:val="left"/>
+      <w:pPr>
+        <w:ind w:left="9274" w:hanging="360"/>
+      </w:pPr>
+      <w:rPr>
+        <w:rFonts w:ascii="Courier New" w:hAnsi="Courier New" w:cs="Courier New" w:hint="default"/>
+      </w:rPr>
+    </w:lvl>
+    <w:lvl w:ilvl="8" w:tplc="08090005" w:tentative="1">
+      <w:start w:val="1"/>
+      <w:numFmt w:val="bullet"/>
+      <w:lvlText w:val=""/>
+      <w:lvlJc w:val="left"/>
+      <w:pPr>
+        <w:ind w:left="9994" w:hanging="360"/>
+      </w:pPr>
+      <w:rPr>
+        <w:rFonts w:ascii="Wingdings" w:hAnsi="Wingdings" w:hint="default"/>
+      </w:rPr>
+    </w:lvl>
+  </w:abstractNum>
   <w:num w:numId="1" w16cid:durableId="544297386">
     <w:abstractNumId w:val="0"/>
+  </w:num>
+  <w:num w:numId="2" w16cid:durableId="1520460912">
+    <w:abstractNumId w:val="1"/>
   </w:num>
 </w:numbering>
 </file>
@@ -10206,7 +9928,7 @@
     <w:lsdException w:name="Table Web 2" w:semiHidden="1" w:unhideWhenUsed="1"/>
     <w:lsdException w:name="Table Web 3" w:semiHidden="1" w:unhideWhenUsed="1"/>
     <w:lsdException w:name="Balloon Text" w:semiHidden="1" w:unhideWhenUsed="1"/>
-    <w:lsdException w:name="Table Grid" w:semiHidden="1" w:uiPriority="59" w:unhideWhenUsed="1"/>
+    <w:lsdException w:name="Table Grid" w:uiPriority="59"/>
     <w:lsdException w:name="Table Theme" w:semiHidden="1" w:unhideWhenUsed="1"/>
     <w:lsdException w:name="Placeholder Text" w:semiHidden="1"/>
     <w:lsdException w:name="No Spacing" w:uiPriority="1" w:qFormat="1"/>
@@ -10825,7 +10547,76 @@
       <w:szCs w:val="22"/>
     </w:rPr>
   </w:style>
+  <w:style w:type="paragraph" w:styleId="ListParagraph">
+    <w:name w:val="List Paragraph"/>
+    <w:basedOn w:val="Normal"/>
+    <w:uiPriority w:val="34"/>
+    <w:qFormat/>
+    <w:rsid w:val="00AE2BB6"/>
+    <w:pPr>
+      <w:ind w:left="720"/>
+      <w:contextualSpacing/>
+    </w:pPr>
+  </w:style>
 </w:styles>
+</file>
+
+<file path=word/ink/ink1.xml><?xml version="1.0" encoding="utf-8"?>
+<inkml:ink xmlns:inkml="http://www.w3.org/2003/InkML">
+  <inkml:definitions>
+    <inkml:context xml:id="ctx0">
+      <inkml:inkSource xml:id="inkSrc0">
+        <inkml:traceFormat>
+          <inkml:channel name="X" type="integer" min="-2.14748E9" max="2.14748E9" units="cm"/>
+          <inkml:channel name="Y" type="integer" min="-2.14748E9" max="2.14748E9" units="cm"/>
+          <inkml:channel name="F" type="integer" max="32767" units="dev"/>
+        </inkml:traceFormat>
+        <inkml:channelProperties>
+          <inkml:channelProperty channel="X" name="resolution" value="1000" units="1/cm"/>
+          <inkml:channelProperty channel="Y" name="resolution" value="1000" units="1/cm"/>
+          <inkml:channelProperty channel="F" name="resolution" value="0" units="1/dev"/>
+        </inkml:channelProperties>
+      </inkml:inkSource>
+      <inkml:timestamp xml:id="ts0" timeString="2022-04-19T08:19:30.030"/>
+    </inkml:context>
+    <inkml:brush xml:id="br0">
+      <inkml:brushProperty name="width" value="0.05" units="cm"/>
+      <inkml:brushProperty name="height" value="0.05" units="cm"/>
+      <inkml:brushProperty name="color" value="#004F8B"/>
+    </inkml:brush>
+  </inkml:definitions>
+  <inkml:trace contextRef="#ctx0" brushRef="#br0">0 764 24575,'84'-3'0,"-1"-4"0,0-3 0,-1-3 0,0-4 0,-2-4 0,0-3 0,100-46 0,45-36 0,65-26 0,-264 124 0,1 2 0,-1 0 0,1 2 0,0 1 0,36 0 0,-36 2 0,-7-3 0,1 0 0,0-1 0,-1-1 0,0-1 0,0-1 0,-1 0 0,0-2 0,21-13 0,57-26 0,276-116 0,-351 157 0,0 0 0,0 2 0,0 0 0,1 1 0,45-2 0,117 8 0,-72 3 0,-112-4 1,21 2 339,-21-2-376,-1 1 0,0-1 0,1 0-1,-1 0 1,0 1 0,0-1-1,1 0 1,-1 1 0,0-1-1,0 0 1,1 1 0,-1-1-1,0 0 1,0 1 0,0-1 0,0 0-1,0 1 1,1-1 0,-1 1-1,0-1 1,0 0 0,0 1-1,0-1 1,0 1 0,0-1-1,0 1 1,0-1 0,-1 0-1,1 1 1,0-1 0,0 0 0,0 1-1,0-1 1,0 1 0,-1-1-1,1 0 1,0 1 0,0-1-1,-1 0 1,1 1 0,0-1-1,0 0 1,-1 0 0,1 1 0,0-1-1,-1 0 1,-12 15-6790</inkml:trace>
+</inkml:ink>
+</file>
+
+<file path=word/ink/ink2.xml><?xml version="1.0" encoding="utf-8"?>
+<inkml:ink xmlns:inkml="http://www.w3.org/2003/InkML">
+  <inkml:definitions>
+    <inkml:context xml:id="ctx0">
+      <inkml:inkSource xml:id="inkSrc0">
+        <inkml:traceFormat>
+          <inkml:channel name="X" type="integer" min="-2.14748E9" max="2.14748E9" units="cm"/>
+          <inkml:channel name="Y" type="integer" min="-2.14748E9" max="2.14748E9" units="cm"/>
+          <inkml:channel name="F" type="integer" max="32767" units="dev"/>
+        </inkml:traceFormat>
+        <inkml:channelProperties>
+          <inkml:channelProperty channel="X" name="resolution" value="1000" units="1/cm"/>
+          <inkml:channelProperty channel="Y" name="resolution" value="1000" units="1/cm"/>
+          <inkml:channelProperty channel="F" name="resolution" value="0" units="1/dev"/>
+        </inkml:channelProperties>
+      </inkml:inkSource>
+      <inkml:timestamp xml:id="ts0" timeString="2022-04-19T08:19:06.176"/>
+    </inkml:context>
+    <inkml:brush xml:id="br0">
+      <inkml:brushProperty name="width" value="0.05" units="cm"/>
+      <inkml:brushProperty name="height" value="0.05" units="cm"/>
+      <inkml:brushProperty name="color" value="#004F8B"/>
+    </inkml:brush>
+  </inkml:definitions>
+  <inkml:trace contextRef="#ctx0" brushRef="#br0">362 101 24575,'1'104'0,"0"105"0,-29 227 0,25-414 9,-16 122-696,-2 164 0,22-276-6139</inkml:trace>
+  <inkml:trace contextRef="#ctx0" brushRef="#br0" timeOffset="1989.05">0 166 24575,'60'-3'0,"66"-11"0,55-3 0,-156 17 0,87-1 0,123-16 0,-181 9 0,0-2 0,0-3 0,93-36 0,-53 19 0,-90 26-1365</inkml:trace>
+  <inkml:trace contextRef="#ctx0" brushRef="#br0" timeOffset="3929.11">627 860 24575,'-6'2'0,"1"1"0,0 0 0,0-1 0,0 2 0,1-1 0,-1 0 0,1 1 0,0 0 0,0 0 0,0 0 0,0 1 0,1-1 0,-4 7 0,-53 75 0,50-68 0,0 1 0,1 0 0,1 0 0,1 1 0,0 0 0,-5 34 0,11-51 0,1 1 0,-1-1 0,1 1 0,0-1 0,1 1 0,-1-1 0,0 1 0,1-1 0,0 1 0,0-1 0,0 0 0,0 1 0,0-1 0,1 0 0,0 0 0,-1 0 0,1 0 0,0 0 0,5 4 0,-2-2 0,0-1 0,0 0 0,0-1 0,1 1 0,0-1 0,0 0 0,0 0 0,0-1 0,12 4 0,8-1 0,0 0 0,0-2 0,0-1 0,30-1 0,1-1 0,-26 2 0,0-2 0,1-2 0,60-10 0,-88 11 0,1 0 0,-1 0 0,1-1 0,-1 0 0,1 0 0,-1 0 0,0-1 0,0 1 0,0-1 0,0 0 0,-1 0 0,7-6 0,-9 7 0,0-1 0,1 1 0,-1 0 0,0 0 0,0-1 0,0 1 0,0-1 0,-1 1 0,1-1 0,-1 0 0,1 1 0,-1-1 0,0 1 0,0-1 0,0 0 0,-1 1 0,1-1 0,0 1 0,-1-1 0,0 1 0,0-1 0,1 1 0,-1-1 0,-3-3 0,-1-7 0,-2 0 0,1 1 0,-1 0 0,-1 0 0,0 1 0,-1 0 0,0 0 0,-1 1 0,0 0 0,0 1 0,-1 0 0,0 1 0,-1 0 0,0 1 0,0 0 0,0 0 0,-1 2 0,0-1 0,-22-4 0,130 23 0,-88-10 0,1-1 0,-1 0 0,1 0 0,0-1 0,0 0 0,-1 0 0,1-1 0,0 0 0,0 0 0,0-1 0,0 0 0,-1-1 0,1 1 0,0-1 0,-1-1 0,0 1 0,1-2 0,-1 1 0,0-1 0,0 1 0,-1-2 0,1 1 0,-1-1 0,0 0 0,0-1 0,-1 1 0,0-1 0,0 0 0,5-7 0,-7 9 0,4-5 0,0-1 0,1 1 0,0 1 0,0 0 0,15-11 0,-21 17 0,1 1 0,-1 0 0,0-1 0,0 1 0,0 1 0,1-1 0,-1 0 0,0 0 0,1 1 0,-1-1 0,1 1 0,-1 0 0,0 0 0,1 0 0,-1 0 0,1 0 0,-1 0 0,1 1 0,-1-1 0,0 1 0,1 0 0,-1 0 0,0 0 0,0 0 0,1 0 0,-1 0 0,0 0 0,0 1 0,0-1 0,0 1 0,-1-1 0,1 1 0,2 3 0,0 1 0,0 0 0,0 0 0,0 1 0,-1 0 0,0-1 0,0 1 0,-1 0 0,0 1 0,0-1 0,0 9 0,10 28 0,-12-44 0,0 0 0,0 1 0,0-1 0,1 0 0,-1 0 0,0 1 0,0-1 0,0 0 0,0 0 0,0 0 0,1 1 0,-1-1 0,0 0 0,0 0 0,0 0 0,1 1 0,-1-1 0,0 0 0,0 0 0,1 0 0,-1 0 0,0 0 0,0 0 0,1 0 0,-1 0 0,0 1 0,1-1 0,-1 0 0,0 0 0,0 0 0,1 0 0,-1 0 0,0 0 0,1-1 0,-1 1 0,0 0 0,0 0 0,1 0 0,-1 0 0,0 0 0,15-11 0,15-28 0,-23 29 0,9-11 0,-3 3 0,1 1 0,0 1 0,1 0 0,32-26 0,-44 39 0,0 1 0,1-1 0,-1 1 0,1 0 0,-1 1 0,1-1 0,0 0 0,-1 1 0,1 0 0,0 0 0,0 0 0,0 0 0,0 1 0,0 0 0,0-1 0,0 1 0,0 1 0,0-1 0,0 1 0,0-1 0,0 1 0,-1 0 0,1 1 0,0-1 0,0 1 0,-1-1 0,1 1 0,-1 0 0,1 0 0,-1 1 0,0-1 0,0 1 0,4 4 0,1 2 0,0 1 0,0 1 0,-1-1 0,0 1 0,7 19 0,-9-20 0,0 1 0,0-2 0,1 1 0,0-1 0,1 0 0,0 0 0,13 13 0,-19-21 0,1 0 0,0 0 0,-1 0 0,1-1 0,0 1 0,0 0 0,0 0 0,0-1 0,-1 0 0,1 1 0,0-1 0,0 0 0,0 0 0,0 0 0,0 0 0,0 0 0,0 0 0,0 0 0,0-1 0,0 1 0,0-1 0,0 0 0,-1 1 0,1-1 0,0 0 0,0 0 0,-1 0 0,1 0 0,-1 0 0,1-1 0,-1 1 0,1 0 0,-1-1 0,0 1 0,2-3 0,7-8 0,1 0 0,-2-1 0,12-19 0,-10 14 0,5-6 0,-4 4 0,1 0 0,1 1 0,1 1 0,1 0 0,26-23 0,-41 40 0,0 0 0,0 0 0,0 0 0,0 0 0,1 0 0,-1 0 0,0 0 0,0 0 0,1 1 0,-1-1 0,0 0 0,1 1 0,-1 0 0,1-1 0,-1 1 0,1 0 0,-1 0 0,1-1 0,-1 1 0,1 0 0,-1 0 0,1 1 0,-1-1 0,1 0 0,-1 0 0,1 1 0,-1-1 0,0 1 0,1 0 0,-1-1 0,0 1 0,1 0 0,-1-1 0,0 1 0,0 0 0,0 0 0,1 0 0,-1 0 0,0 1 0,1 1 0,3 5 0,-1 1 0,0-1 0,-1 1 0,1 0 0,2 16 0,6 13 0,-10-35 0,-1 1 0,1 0 0,1-1 0,-1 0 0,0 1 0,1-1 0,-1 0 0,1 0 0,0 0 0,0-1 0,1 1 0,5 3 0,-6-5 0,-1 0 0,1 0 0,-1 0 0,1-1 0,-1 1 0,1-1 0,0 1 0,-1-1 0,1 0 0,-1 0 0,1 0 0,0-1 0,-1 1 0,1-1 0,0 1 0,-1-1 0,1 0 0,-1 0 0,0 0 0,5-2 0,-3 1 0,-1 0 0,1 0 0,0 0 0,0 0 0,0 1 0,0 0 0,0 0 0,0 0 0,5 0 0,-6 1 0,-1 0 0,1 1 0,-1 0 0,0-1 0,1 1 0,-1 0 0,0 0 0,1 0 0,-1 0 0,0 1 0,0-1 0,0 1 0,0-1 0,0 1 0,-1 0 0,1-1 0,0 1 0,2 4 0,16 22 0,-1 2 0,-2 1 0,-1 0 0,21 57 0,-15-36 0,35 95 0,52 207 0,-106-342 0,0 0 0,0 0 0,-1 0 0,-1 0 0,0 23 0,-1-32 0,0 0 0,-1 0 0,0 0 0,1 0 0,-1 0 0,0-1 0,0 1 0,-1 0 0,1-1 0,-1 1 0,1-1 0,-1 1 0,0-1 0,0 0 0,0 0 0,0 0 0,0 0 0,0 0 0,0 0 0,-1 0 0,1-1 0,-1 1 0,1-1 0,-1 0 0,0 0 0,0 0 0,1 0 0,-1 0 0,-4 0 0,-6 2 0,1-1 0,-1 0 0,0-1 0,1 0 0,-1-2 0,0 1 0,1-1 0,-1-1 0,-20-5 0,27 5 0,0 0 0,-1 0 0,1-1 0,0 0 0,0 0 0,1-1 0,-1 0 0,1 0 0,-1 0 0,1 0 0,0-1 0,1 0 0,-1 0 0,1 0 0,0 0 0,1-1 0,-1 0 0,1 0 0,-5-12 0,4 5 0,0-1 0,1 0 0,1 0 0,0-1 0,1 1 0,0 0 0,1-1 0,1 1 0,0 0 0,5-22 0,6-12 0,29-78 0,-25 83 0,113-281 0,-103 270 0,3 1 0,2 1 0,68-86 0,-83 120 0,-9 10 0,0 0 0,-1 0 0,11-17 0,-17 24 0,0 1 0,1 0 0,-1-1 0,0 1 0,0-1 0,1 1 0,-1-1 0,0 1 0,0-1 0,0 1 0,0 0 0,0-1 0,0 1 0,0-1 0,0 1 0,0-1 0,0 1 0,0-1 0,0 1 0,0-1 0,0 1 0,0-1 0,-1 1 0,1-1 0,0 1 0,0-1 0,0 1 0,-1 0 0,1-1 0,0 1 0,-1-1 0,1 1 0,0 0 0,-1-1 0,1 1 0,0 0 0,-1-1 0,0 1 0,-25-4 0,-29 11 0,-101 20-1365,103-20-5461</inkml:trace>
+</inkml:ink>
 </file>
 
 <file path=word/theme/theme1.xml><?xml version="1.0" encoding="utf-8"?>

</xml_diff>